<commit_message>
fixed problem with windows5
</commit_message>
<xml_diff>
--- a/README.docx
+++ b/README.docx
@@ -137,7 +137,18 @@
       </w:r>
       <w:r>
         <w:br/>
-        <w:t>The passwords I used as input were chosen to test the functionality of the algorithm. They include various mangled and unmangled passwords. All the passwords inputted were found. An issue with my implementation was that it mangles the entire word, using every rule, at once. For example, from the password “windows”, the mangled password would be “</w:t>
+        <w:t xml:space="preserve">The passwords I used as input were chosen to test the functionality of the algorithm. They include various mangled and unmangled passwords. </w:t>
+      </w:r>
+      <w:r>
+        <w:t xml:space="preserve">I also included the same password twice, once mangled, once not mangled, to check that the algorithm would crack both. </w:t>
+      </w:r>
+      <w:proofErr w:type="spellStart"/>
+      <w:r>
+        <w:t>All</w:t>
+      </w:r>
+      <w:proofErr w:type="spellEnd"/>
+      <w:r>
+        <w:t xml:space="preserve"> the passwords inputted were found. An issue with my implementation was that it mangles the entire word, using every rule, at once. For example, from the password “windows”, the mangled password would be “</w:t>
       </w:r>
       <w:proofErr w:type="gramStart"/>
       <w:r>
@@ -155,43 +166,50 @@
       <w:r>
         <w:t xml:space="preserve">” will not be tested. While ideally, I would have implemented this feature, I could not get it to run by the deadline. </w:t>
       </w:r>
-    </w:p>
-    <w:p/>
-    <w:p/>
-    <w:p/>
-    <w:p/>
-    <w:p/>
-    <w:p/>
-    <w:p/>
-    <w:p/>
-    <w:p/>
-    <w:p/>
-    <w:p/>
-    <w:p/>
-    <w:p/>
-    <w:p/>
-    <w:p/>
-    <w:p/>
-    <w:p/>
-    <w:p/>
-    <w:p/>
-    <w:p/>
-    <w:p/>
-    <w:p/>
-    <w:p/>
-    <w:p/>
-    <w:p/>
-    <w:p/>
-    <w:p/>
-    <w:p/>
-    <w:p/>
-    <w:p/>
-    <w:p/>
-    <w:p/>
-    <w:p/>
-    <w:p>
-      <w:r>
-        <w:lastRenderedPageBreak/>
+      <w:r>
+        <w:br/>
+      </w:r>
+    </w:p>
+    <w:p>
+      <w:r>
+        <w:t xml:space="preserve">A problem I did fix, however, was that when the same password was inputted in both mangled and unmangled form, the algorithm would only detect one iteration of the password. I realised that this issue was caused because I was only mangling the password if the original password didn’t match. I removed this if/else statement and both versions of the password were found. </w:t>
+      </w:r>
+    </w:p>
+    <w:p/>
+    <w:p/>
+    <w:p/>
+    <w:p/>
+    <w:p/>
+    <w:p/>
+    <w:p/>
+    <w:p/>
+    <w:p/>
+    <w:p/>
+    <w:p/>
+    <w:p/>
+    <w:p/>
+    <w:p/>
+    <w:p/>
+    <w:p/>
+    <w:p/>
+    <w:p/>
+    <w:p/>
+    <w:p/>
+    <w:p/>
+    <w:p/>
+    <w:p/>
+    <w:p/>
+    <w:p/>
+    <w:p/>
+    <w:p/>
+    <w:p/>
+    <w:p/>
+    <w:p/>
+    <w:p/>
+    <w:p/>
+    <w:p/>
+    <w:p>
+      <w:r>
         <w:t>CODE:</w:t>
       </w:r>
     </w:p>
@@ -490,6 +508,7 @@
     <w:p>
       <w:proofErr w:type="spellStart"/>
       <w:r>
+        <w:lastRenderedPageBreak/>
         <w:t>crackedPasswords</w:t>
       </w:r>
       <w:proofErr w:type="spellEnd"/>
@@ -597,206 +616,206 @@
     </w:p>
     <w:p>
       <w:r>
+        <w:t>else:</w:t>
+      </w:r>
+    </w:p>
+    <w:p>
+      <w:r>
+        <w:t xml:space="preserve">    </w:t>
+      </w:r>
+      <w:proofErr w:type="gramStart"/>
+      <w:r>
+        <w:t>print(</w:t>
+      </w:r>
+      <w:proofErr w:type="gramEnd"/>
+      <w:r>
+        <w:t>"No passwords found")</w:t>
+      </w:r>
+    </w:p>
+    <w:p/>
+    <w:p/>
+    <w:p/>
+    <w:p>
+      <w:r>
+        <w:t>TASK 2:</w:t>
+      </w:r>
+    </w:p>
+    <w:p/>
+    <w:p>
+      <w:r>
+        <w:t xml:space="preserve">from </w:t>
+      </w:r>
+      <w:proofErr w:type="spellStart"/>
+      <w:proofErr w:type="gramStart"/>
+      <w:r>
+        <w:t>urllib.request</w:t>
+      </w:r>
+      <w:proofErr w:type="spellEnd"/>
+      <w:proofErr w:type="gramEnd"/>
+      <w:r>
+        <w:t xml:space="preserve"> import urlopen, </w:t>
+      </w:r>
+      <w:proofErr w:type="spellStart"/>
+      <w:r>
+        <w:t>hashlib</w:t>
+      </w:r>
+      <w:proofErr w:type="spellEnd"/>
+    </w:p>
+    <w:p>
+      <w:proofErr w:type="spellStart"/>
+      <w:r>
+        <w:t>passwordDictionary</w:t>
+      </w:r>
+      <w:proofErr w:type="spellEnd"/>
+      <w:r>
+        <w:t xml:space="preserve"> = str(urlopen("</w:t>
+      </w:r>
+      <w:proofErr w:type="gramStart"/>
+      <w:r>
+        <w:t>https://gist.githubusercontent.com/PeterStaev/e707c22307537faeca7bb0893fdc18b7/raw/6c591618b8c0c46cb7db7a6966754455164cb433/PasswordDictionary.txt").read(</w:t>
+      </w:r>
+      <w:proofErr w:type="gramEnd"/>
+      <w:r>
+        <w:t>), 'utf-8')</w:t>
+      </w:r>
+    </w:p>
+    <w:p>
+      <w:proofErr w:type="spellStart"/>
+      <w:r>
+        <w:t>hashedPasswords</w:t>
+      </w:r>
+      <w:proofErr w:type="spellEnd"/>
+      <w:r>
+        <w:t xml:space="preserve"> =['31a3423d8f8d93b92baffd753608697ebb695e4fca4610ad7e08d3d0eb7f69d75cb16d61caf7cead0546b9be4e4346c56758e94fc5efe8b437c44ad460628c70','9381163828feb9072d232e02a1ee684a141fa9cddcf81c619e16f1dbbf6818c2edcc7ce2dc053eec3918f05d0946dd5386cbd50f790876449ae589c5b5f82762','a02f6423e725206b0ece283a6d59c85e71c4c5a9788351a24b1ebb18dcd8021ab854409130a3ac941fa35d1334672e36ed312a43462f4c91ca2822dd5762bd2b','834bd9315cb4711f052a5cc25641e947fc2b3ee94c89d90ed37da2d92b0ae0a33f8f7479c2a57a32feabdde1853e10c2573b673552d25b26943aefc3a0d05699','0ae72941b22a8733ca300161619ba9f8314ccf85f4bad1df0dc488fdd15d220b2dba3154dc8c78c577979abd514bf7949ddfece61d37614fbae7819710cae7ab','6768082bcb1ad00f831b4f0653c7e70d9cbc0f60df9f7d16a5f2da0886b3ce92b4cc458fbf03fea094e663cb397a76622de41305debbbb203dbcedff23a10d8a','0f17b11e84964b8df96c36e8aaa68bfa5655d3adf3bf7b4dc162a6aa0f7514f32903b3ceb53d223e74946052c233c466fc0f2cc18c8bf08aa5d0139f58157350','cf4f5338c0f2ccd3b7728d205bc52f0e2f607388ba361839bd6894c6fb8e267beb5b5bfe13b6e8cc5ab04c58b5619968615265141cc6a8a9cd5fd8cc48d837ec','1830a3dfe79e29d30441f8d736e2be7dbc3aa912f11abbffb91810efeef1f60426c31b6d666eadd83bbba2cc650d8f9a6393310b84e2ef02efa9fe161bf8f41d','3b46175f10fdb54c7941eca89cc813ddd8feb611ed3b331093a3948e3ab0c3b141ff6a7920f9a068ab0bf02d7ddaf2a52ef62d8fb3a6719cf25ec6f0061da791']</w:t>
+      </w:r>
+    </w:p>
+    <w:p>
+      <w:proofErr w:type="spellStart"/>
+      <w:r>
+        <w:t>crackedPasswords</w:t>
+      </w:r>
+      <w:proofErr w:type="spellEnd"/>
+      <w:r>
+        <w:t xml:space="preserve"> = []</w:t>
+      </w:r>
+    </w:p>
+    <w:p/>
+    <w:p>
+      <w:r>
+        <w:t xml:space="preserve">def </w:t>
+      </w:r>
+      <w:proofErr w:type="spellStart"/>
+      <w:r>
+        <w:t>dictionaryAttack</w:t>
+      </w:r>
+      <w:proofErr w:type="spellEnd"/>
+      <w:r>
+        <w:t>(</w:t>
+      </w:r>
+      <w:proofErr w:type="spellStart"/>
+      <w:r>
+        <w:t>inputPasswords</w:t>
+      </w:r>
+      <w:proofErr w:type="spellEnd"/>
+      <w:r>
+        <w:t>):</w:t>
+      </w:r>
+    </w:p>
+    <w:p>
+      <w:r>
+        <w:t xml:space="preserve">    for password in </w:t>
+      </w:r>
+      <w:proofErr w:type="spellStart"/>
+      <w:r>
+        <w:t>passwordDictionary.split</w:t>
+      </w:r>
+      <w:proofErr w:type="spellEnd"/>
+      <w:r>
+        <w:t>('\n'): #split dictionary into lines, and thus passwords</w:t>
+      </w:r>
+    </w:p>
+    <w:p>
+      <w:r>
+        <w:t xml:space="preserve">        </w:t>
+      </w:r>
+      <w:proofErr w:type="spellStart"/>
+      <w:r>
+        <w:t>encodedPassword</w:t>
+      </w:r>
+      <w:proofErr w:type="spellEnd"/>
+      <w:r>
+        <w:t xml:space="preserve"> = </w:t>
+      </w:r>
+      <w:proofErr w:type="spellStart"/>
+      <w:proofErr w:type="gramStart"/>
+      <w:r>
+        <w:t>password.encode</w:t>
+      </w:r>
+      <w:proofErr w:type="spellEnd"/>
+      <w:proofErr w:type="gramEnd"/>
+      <w:r>
+        <w:t>('utf-8')</w:t>
+      </w:r>
+    </w:p>
+    <w:p>
+      <w:r>
+        <w:t xml:space="preserve">        digest = </w:t>
+      </w:r>
+      <w:proofErr w:type="gramStart"/>
+      <w:r>
+        <w:t>hashlib.sha</w:t>
+      </w:r>
+      <w:proofErr w:type="gramEnd"/>
+      <w:r>
+        <w:t>512(</w:t>
+      </w:r>
+      <w:proofErr w:type="spellStart"/>
+      <w:r>
+        <w:t>encodedPassword.strip</w:t>
+      </w:r>
+      <w:proofErr w:type="spellEnd"/>
+      <w:r>
+        <w:t>()).</w:t>
+      </w:r>
+      <w:proofErr w:type="spellStart"/>
+      <w:r>
+        <w:t>hexdigest</w:t>
+      </w:r>
+      <w:proofErr w:type="spellEnd"/>
+      <w:r>
+        <w:t>()</w:t>
+      </w:r>
+    </w:p>
+    <w:p>
+      <w:r>
+        <w:t xml:space="preserve">        if digest in </w:t>
+      </w:r>
+      <w:proofErr w:type="spellStart"/>
+      <w:r>
+        <w:t>hashedPasswords</w:t>
+      </w:r>
+      <w:proofErr w:type="spellEnd"/>
+      <w:r>
+        <w:t>:</w:t>
+      </w:r>
+    </w:p>
+    <w:p>
+      <w:r>
+        <w:t xml:space="preserve">            </w:t>
+      </w:r>
+      <w:proofErr w:type="spellStart"/>
+      <w:r>
+        <w:t>crackedPasswords.append</w:t>
+      </w:r>
+      <w:proofErr w:type="spellEnd"/>
+      <w:r>
+        <w:t>(password)</w:t>
+      </w:r>
+    </w:p>
+    <w:p>
+      <w:proofErr w:type="spellStart"/>
+      <w:r>
         <w:lastRenderedPageBreak/>
-        <w:t>else:</w:t>
-      </w:r>
-    </w:p>
-    <w:p>
-      <w:r>
-        <w:t xml:space="preserve">    </w:t>
-      </w:r>
-      <w:proofErr w:type="gramStart"/>
-      <w:r>
-        <w:t>print(</w:t>
-      </w:r>
-      <w:proofErr w:type="gramEnd"/>
-      <w:r>
-        <w:t>"No passwords found")</w:t>
-      </w:r>
-    </w:p>
-    <w:p/>
-    <w:p/>
-    <w:p/>
-    <w:p>
-      <w:r>
-        <w:t>TASK 2:</w:t>
-      </w:r>
-    </w:p>
-    <w:p/>
-    <w:p>
-      <w:r>
-        <w:t xml:space="preserve">from </w:t>
-      </w:r>
-      <w:proofErr w:type="spellStart"/>
-      <w:proofErr w:type="gramStart"/>
-      <w:r>
-        <w:t>urllib.request</w:t>
-      </w:r>
-      <w:proofErr w:type="spellEnd"/>
-      <w:proofErr w:type="gramEnd"/>
-      <w:r>
-        <w:t xml:space="preserve"> import urlopen, </w:t>
-      </w:r>
-      <w:proofErr w:type="spellStart"/>
-      <w:r>
-        <w:t>hashlib</w:t>
-      </w:r>
-      <w:proofErr w:type="spellEnd"/>
-    </w:p>
-    <w:p>
-      <w:proofErr w:type="spellStart"/>
-      <w:r>
-        <w:t>passwordDictionary</w:t>
-      </w:r>
-      <w:proofErr w:type="spellEnd"/>
-      <w:r>
-        <w:t xml:space="preserve"> = str(urlopen("</w:t>
-      </w:r>
-      <w:proofErr w:type="gramStart"/>
-      <w:r>
-        <w:t>https://gist.githubusercontent.com/PeterStaev/e707c22307537faeca7bb0893fdc18b7/raw/6c591618b8c0c46cb7db7a6966754455164cb433/PasswordDictionary.txt").read(</w:t>
-      </w:r>
-      <w:proofErr w:type="gramEnd"/>
-      <w:r>
-        <w:t>), 'utf-8')</w:t>
-      </w:r>
-    </w:p>
-    <w:p>
-      <w:proofErr w:type="spellStart"/>
-      <w:r>
-        <w:t>hashedPasswords</w:t>
-      </w:r>
-      <w:proofErr w:type="spellEnd"/>
-      <w:r>
-        <w:t xml:space="preserve"> =['31a3423d8f8d93b92baffd753608697ebb695e4fca4610ad7e08d3d0eb7f69d75cb16d61caf7cead0546b9be4e4346c56758e94fc5efe8b437c44ad460628c70','9381163828feb9072d232e02a1ee684a141fa9cddcf81c619e16f1dbbf6818c2edcc7ce2dc053eec3918f05d0946dd5386cbd50f790876449ae589c5b5f82762','a02f6423e725206b0ece283a6d59c85e71c4c5a9788351a24b1ebb18dcd8021ab854409130a3ac941fa35d1334672e36ed312a43462f4c91ca2822dd5762bd2b','834bd9315cb4711f052a5cc25641e947fc2b3ee94c89d90ed37da2d92b0ae0a33f8f7479c2a57a32feabdde1853e10c2573b673552d25b26943aefc3a0d05699','0ae72941b22a8733ca300161619ba9f8314ccf85f4bad1df0dc488fdd15d220b2dba3154dc8c78c577979abd514bf7949ddfece61d37614fbae7819710cae7ab','6768082bcb1ad00f831b4f0653c7e70d9cbc0f60df9f7d16a5f2da0886b3ce92b4cc458fbf03fea094e663cb397a76622de41305debbbb203dbcedff23a10d8a','0f17b11e84964b8df96c36e8aaa68bfa5655d3adf3bf7b4dc162a6aa0f7514f32903b3ceb53d223e74946052c233c466fc0f2cc18c8bf08aa5d0139f58157350','cf4f5338c0f2ccd3b7728d205bc52f0e2f607388ba361839bd6894c6fb8e267beb5b5bfe13b6e8cc5ab04c58b5619968615265141cc6a8a9cd5fd8cc48d837ec','1830a3dfe79e29d30441f8d736e2be7dbc3aa912f11abbffb91810efeef1f60426c31b6d666eadd83bbba2cc650d8f9a6393310b84e2ef02efa9fe161bf8f41d','3b46175f10fdb54c7941eca89cc813ddd8feb611ed3b331093a3948e3ab0c3b141ff6a7920f9a068ab0bf02d7ddaf2a52ef62d8fb3a6719cf25ec6f0061da791']</w:t>
-      </w:r>
-    </w:p>
-    <w:p>
-      <w:proofErr w:type="spellStart"/>
-      <w:r>
-        <w:t>crackedPasswords</w:t>
-      </w:r>
-      <w:proofErr w:type="spellEnd"/>
-      <w:r>
-        <w:t xml:space="preserve"> = []</w:t>
-      </w:r>
-    </w:p>
-    <w:p/>
-    <w:p>
-      <w:r>
-        <w:t xml:space="preserve">def </w:t>
-      </w:r>
-      <w:proofErr w:type="spellStart"/>
-      <w:r>
-        <w:t>dictionaryAttack</w:t>
-      </w:r>
-      <w:proofErr w:type="spellEnd"/>
-      <w:r>
-        <w:t>(</w:t>
-      </w:r>
-      <w:proofErr w:type="spellStart"/>
-      <w:r>
-        <w:t>inputPasswords</w:t>
-      </w:r>
-      <w:proofErr w:type="spellEnd"/>
-      <w:r>
-        <w:t>):</w:t>
-      </w:r>
-    </w:p>
-    <w:p>
-      <w:r>
-        <w:t xml:space="preserve">    for password in </w:t>
-      </w:r>
-      <w:proofErr w:type="spellStart"/>
-      <w:r>
-        <w:t>passwordDictionary.split</w:t>
-      </w:r>
-      <w:proofErr w:type="spellEnd"/>
-      <w:r>
-        <w:t>('\n'): #split dictionary into lines, and thus passwords</w:t>
-      </w:r>
-    </w:p>
-    <w:p>
-      <w:r>
-        <w:t xml:space="preserve">        </w:t>
-      </w:r>
-      <w:proofErr w:type="spellStart"/>
-      <w:r>
-        <w:t>encodedPassword</w:t>
-      </w:r>
-      <w:proofErr w:type="spellEnd"/>
-      <w:r>
-        <w:t xml:space="preserve"> = </w:t>
-      </w:r>
-      <w:proofErr w:type="spellStart"/>
-      <w:proofErr w:type="gramStart"/>
-      <w:r>
-        <w:t>password.encode</w:t>
-      </w:r>
-      <w:proofErr w:type="spellEnd"/>
-      <w:proofErr w:type="gramEnd"/>
-      <w:r>
-        <w:t>('utf-8')</w:t>
-      </w:r>
-    </w:p>
-    <w:p>
-      <w:r>
-        <w:t xml:space="preserve">        digest = </w:t>
-      </w:r>
-      <w:proofErr w:type="gramStart"/>
-      <w:r>
-        <w:t>hashlib.sha</w:t>
-      </w:r>
-      <w:proofErr w:type="gramEnd"/>
-      <w:r>
-        <w:t>512(</w:t>
-      </w:r>
-      <w:proofErr w:type="spellStart"/>
-      <w:r>
-        <w:t>encodedPassword.strip</w:t>
-      </w:r>
-      <w:proofErr w:type="spellEnd"/>
-      <w:r>
-        <w:t>()).</w:t>
-      </w:r>
-      <w:proofErr w:type="spellStart"/>
-      <w:r>
-        <w:t>hexdigest</w:t>
-      </w:r>
-      <w:proofErr w:type="spellEnd"/>
-      <w:r>
-        <w:t>()</w:t>
-      </w:r>
-    </w:p>
-    <w:p>
-      <w:r>
-        <w:t xml:space="preserve">        if digest in </w:t>
-      </w:r>
-      <w:proofErr w:type="spellStart"/>
-      <w:r>
-        <w:t>hashedPasswords</w:t>
-      </w:r>
-      <w:proofErr w:type="spellEnd"/>
-      <w:r>
-        <w:t>:</w:t>
-      </w:r>
-    </w:p>
-    <w:p>
-      <w:r>
-        <w:t xml:space="preserve">            </w:t>
-      </w:r>
-      <w:proofErr w:type="spellStart"/>
-      <w:r>
-        <w:t>crackedPasswords.append</w:t>
-      </w:r>
-      <w:proofErr w:type="spellEnd"/>
-      <w:r>
-        <w:t>(password)</w:t>
-      </w:r>
-    </w:p>
-    <w:p>
-      <w:proofErr w:type="spellStart"/>
-      <w:r>
         <w:t>dictionaryAttack</w:t>
       </w:r>
       <w:proofErr w:type="spellEnd"/>
@@ -881,7 +900,366 @@
     </w:p>
     <w:p>
       <w:r>
+        <w:t xml:space="preserve">from </w:t>
+      </w:r>
+      <w:proofErr w:type="spellStart"/>
+      <w:proofErr w:type="gramStart"/>
+      <w:r>
+        <w:t>urllib.request</w:t>
+      </w:r>
+      <w:proofErr w:type="spellEnd"/>
+      <w:proofErr w:type="gramEnd"/>
+      <w:r>
+        <w:t xml:space="preserve"> import urlopen, </w:t>
+      </w:r>
+      <w:proofErr w:type="spellStart"/>
+      <w:r>
+        <w:t>hashlib</w:t>
+      </w:r>
+      <w:proofErr w:type="spellEnd"/>
+    </w:p>
+    <w:p>
+      <w:proofErr w:type="spellStart"/>
+      <w:r>
+        <w:t>passwordDictionary</w:t>
+      </w:r>
+      <w:proofErr w:type="spellEnd"/>
+      <w:r>
+        <w:t xml:space="preserve"> = str(urlopen("</w:t>
+      </w:r>
+      <w:proofErr w:type="gramStart"/>
+      <w:r>
+        <w:t>https://gist.githubusercontent.com/PeterStaev/e707c22307537faeca7bb0893fdc18b7/raw/6c591618b8c0c46cb7db7a6966754455164cb433/PasswordDictionary.txt").read(</w:t>
+      </w:r>
+      <w:proofErr w:type="gramEnd"/>
+      <w:r>
+        <w:t>), 'utf-8')</w:t>
+      </w:r>
+    </w:p>
+    <w:p>
+      <w:proofErr w:type="spellStart"/>
+      <w:r>
+        <w:t>hashedPasswordsAndSalts</w:t>
+      </w:r>
+      <w:proofErr w:type="spellEnd"/>
+      <w:r>
+        <w:t xml:space="preserve"> = [('63328352350c9bd9611497d97fef965bda1d94ca15cc47d5053e164f4066f546828eee451cb5edd6f2bba1ea0a82278d0aa76c7003c79082d3a31b8c9bc1f58b','dbc3ab99'),('86ed9024514f1e475378f395556d4d1c2bdb681617157e1d4c7d18fb1b992d0921684263d03dc4506783649ea49bc3c9c7acf020939f1b0daf44adbea6072be6','fa46510a'),('16ac21a470fb5164b69fc9e4c5482e447f04f67227102107ff778ed76577b560f62a586a159ce826780e7749eadd083876b89de3506a95f51521774fff91497e','9e8dc114'),('13ef55f6fdfc540bdedcfafb41d9fe5038a6c52736e5b421ea6caf47ba03025e8d4f83573147bc06f769f8aeba0abd0053ca2348ee2924ffa769e393afb7f8b5','c202aebb'),('9602a9e9531bfb9e386c1565ee733a312bda7fd52b8acd0e51e2a0a13cce0f43551dfb3fe2fc5464d436491a832a23136c48f80b3ea00b7bfb29fedad86fc37a','d831c568'),('799ed233b218c9073e8aa57f3dad50fbf2156b77436f9dd341615e128bb2cb31f2d4c0f7f8367d7cdeacc7f6e46bd53be9f7773204127e14020854d2a63c6c18','86d01e25'),('7586ee7271f8ac620af8c00b60f2f4175529ce355d8f51b270128e8ad868b78af852a50174218a03135b5fc319c20fcdc38aa96cd10c6e974f909433c3e559aa','a3582e40'),('8522d4954fae2a9ad9155025ebc6f2ccd97e540942379fd8f291f1a022e5fa683acd19cb8cde9bd891763a2837a4ceffc5e89d1a99b5c45ea458a60cb7510a73','6f966981'),('6f5ad32136a430850add25317336847005e72a7cfe4e90ce9d86b89d87196ff6566322d11c13675906883c8072a66ebe87226e2bc834ea523adbbc88d2463ab3','894c88a4'),('21a60bdd58abc97b1c3084ea8c89aeaef97d682c543ff6edd540040af20b5db228fbce66fac962bdb2b2492f40dd977a944f1c25bc8243a4061dfeeb02ab721e','4c8f1a45')]</w:t>
+      </w:r>
+    </w:p>
+    <w:p>
+      <w:proofErr w:type="spellStart"/>
+      <w:r>
+        <w:t>saltedPasswordDictionary</w:t>
+      </w:r>
+      <w:proofErr w:type="spellEnd"/>
+      <w:r>
+        <w:t xml:space="preserve"> = []</w:t>
+      </w:r>
+    </w:p>
+    <w:p>
+      <w:proofErr w:type="spellStart"/>
+      <w:r>
+        <w:t>crackedPasswords</w:t>
+      </w:r>
+      <w:proofErr w:type="spellEnd"/>
+      <w:r>
+        <w:t xml:space="preserve"> = []</w:t>
+      </w:r>
+    </w:p>
+    <w:p/>
+    <w:p>
+      <w:r>
+        <w:t>#</w:t>
+      </w:r>
+      <w:proofErr w:type="gramStart"/>
+      <w:r>
+        <w:t>this</w:t>
+      </w:r>
+      <w:proofErr w:type="gramEnd"/>
+      <w:r>
+        <w:t xml:space="preserve"> is mostly the same as task 2</w:t>
+      </w:r>
+    </w:p>
+    <w:p>
+      <w:r>
+        <w:t xml:space="preserve">def </w:t>
+      </w:r>
+      <w:proofErr w:type="spellStart"/>
+      <w:r>
+        <w:t>dictionaryAttack</w:t>
+      </w:r>
+      <w:proofErr w:type="spellEnd"/>
+      <w:r>
+        <w:t>(</w:t>
+      </w:r>
+      <w:proofErr w:type="spellStart"/>
+      <w:r>
+        <w:t>inputPasswords</w:t>
+      </w:r>
+      <w:proofErr w:type="spellEnd"/>
+      <w:r>
+        <w:t>):</w:t>
+      </w:r>
+    </w:p>
+    <w:p>
+      <w:r>
+        <w:t xml:space="preserve">    for password in </w:t>
+      </w:r>
+      <w:proofErr w:type="spellStart"/>
+      <w:r>
+        <w:t>passwordDictionary.split</w:t>
+      </w:r>
+      <w:proofErr w:type="spellEnd"/>
+      <w:r>
+        <w:t>('\n'):</w:t>
+      </w:r>
+    </w:p>
+    <w:p>
+      <w:r>
+        <w:t xml:space="preserve">        for pair in </w:t>
+      </w:r>
+      <w:proofErr w:type="spellStart"/>
+      <w:r>
+        <w:t>hashedPasswordsAndSalts</w:t>
+      </w:r>
+      <w:proofErr w:type="spellEnd"/>
+      <w:r>
+        <w:t>:</w:t>
+      </w:r>
+    </w:p>
+    <w:p>
+      <w:r>
+        <w:t xml:space="preserve">            </w:t>
+      </w:r>
+      <w:proofErr w:type="spellStart"/>
+      <w:r>
+        <w:t>saltedPasswordDictionary.append</w:t>
+      </w:r>
+      <w:proofErr w:type="spellEnd"/>
+      <w:r>
+        <w:t>(password + str(</w:t>
+      </w:r>
+      <w:proofErr w:type="gramStart"/>
+      <w:r>
+        <w:t>pair[</w:t>
+      </w:r>
+      <w:proofErr w:type="gramEnd"/>
+      <w:r>
+        <w:t>1])) #add salt to end of password</w:t>
+      </w:r>
+    </w:p>
+    <w:p>
+      <w:r>
+        <w:t xml:space="preserve">    for </w:t>
+      </w:r>
+      <w:proofErr w:type="spellStart"/>
+      <w:r>
+        <w:t>saltedPassword</w:t>
+      </w:r>
+      <w:proofErr w:type="spellEnd"/>
+      <w:r>
+        <w:t xml:space="preserve"> in </w:t>
+      </w:r>
+      <w:proofErr w:type="spellStart"/>
+      <w:r>
+        <w:t>saltedPasswordDictionary</w:t>
+      </w:r>
+      <w:proofErr w:type="spellEnd"/>
+      <w:r>
+        <w:t>:</w:t>
+      </w:r>
+    </w:p>
+    <w:p>
+      <w:r>
+        <w:t xml:space="preserve">        </w:t>
+      </w:r>
+      <w:proofErr w:type="spellStart"/>
+      <w:r>
+        <w:t>saltedEncodedPassword</w:t>
+      </w:r>
+      <w:proofErr w:type="spellEnd"/>
+      <w:r>
+        <w:t xml:space="preserve"> = </w:t>
+      </w:r>
+      <w:proofErr w:type="spellStart"/>
+      <w:r>
+        <w:t>saltedPassword.encode</w:t>
+      </w:r>
+      <w:proofErr w:type="spellEnd"/>
+      <w:r>
+        <w:t>('utf-8')</w:t>
+      </w:r>
+    </w:p>
+    <w:p>
+      <w:r>
+        <w:t xml:space="preserve">        digest = </w:t>
+      </w:r>
+      <w:proofErr w:type="gramStart"/>
+      <w:r>
+        <w:t>hashlib.sha</w:t>
+      </w:r>
+      <w:proofErr w:type="gramEnd"/>
+      <w:r>
+        <w:t>512(</w:t>
+      </w:r>
+      <w:proofErr w:type="spellStart"/>
+      <w:r>
+        <w:t>saltedEncodedPassword.strip</w:t>
+      </w:r>
+      <w:proofErr w:type="spellEnd"/>
+      <w:r>
+        <w:t>()).</w:t>
+      </w:r>
+      <w:proofErr w:type="spellStart"/>
+      <w:r>
+        <w:t>hexdigest</w:t>
+      </w:r>
+      <w:proofErr w:type="spellEnd"/>
+      <w:r>
+        <w:t>()</w:t>
+      </w:r>
+    </w:p>
+    <w:p>
+      <w:r>
+        <w:t xml:space="preserve">        for pair in </w:t>
+      </w:r>
+      <w:proofErr w:type="spellStart"/>
+      <w:r>
+        <w:t>hashedPasswordsAndSalts</w:t>
+      </w:r>
+      <w:proofErr w:type="spellEnd"/>
+      <w:r>
+        <w:t>:</w:t>
+      </w:r>
+    </w:p>
+    <w:p>
+      <w:r>
+        <w:t xml:space="preserve">            if digest == </w:t>
+      </w:r>
+      <w:proofErr w:type="gramStart"/>
+      <w:r>
+        <w:t>pair[</w:t>
+      </w:r>
+      <w:proofErr w:type="gramEnd"/>
+      <w:r>
+        <w:t>0]: #compare with hashed passwords, from the list of tuples inputted</w:t>
+      </w:r>
+    </w:p>
+    <w:p>
+      <w:r>
         <w:lastRenderedPageBreak/>
+        <w:t xml:space="preserve">                </w:t>
+      </w:r>
+      <w:proofErr w:type="spellStart"/>
+      <w:r>
+        <w:t>crackedPasswords.append</w:t>
+      </w:r>
+      <w:proofErr w:type="spellEnd"/>
+      <w:r>
+        <w:t>(</w:t>
+      </w:r>
+      <w:proofErr w:type="spellStart"/>
+      <w:proofErr w:type="gramStart"/>
+      <w:r>
+        <w:t>saltedPassword</w:t>
+      </w:r>
+      <w:proofErr w:type="spellEnd"/>
+      <w:r>
+        <w:t>[</w:t>
+      </w:r>
+      <w:proofErr w:type="gramEnd"/>
+      <w:r>
+        <w:t>:-8]) #remove salt from end of password and add to dictionary</w:t>
+      </w:r>
+    </w:p>
+    <w:p/>
+    <w:p>
+      <w:proofErr w:type="spellStart"/>
+      <w:r>
+        <w:t>dictionaryAttack</w:t>
+      </w:r>
+      <w:proofErr w:type="spellEnd"/>
+      <w:r>
+        <w:t>(</w:t>
+      </w:r>
+      <w:proofErr w:type="spellStart"/>
+      <w:r>
+        <w:t>hashedPasswordsAndSalts</w:t>
+      </w:r>
+      <w:proofErr w:type="spellEnd"/>
+      <w:r>
+        <w:t>)</w:t>
+      </w:r>
+    </w:p>
+    <w:p>
+      <w:r>
+        <w:t xml:space="preserve">if </w:t>
+      </w:r>
+      <w:proofErr w:type="spellStart"/>
+      <w:r>
+        <w:t>len</w:t>
+      </w:r>
+      <w:proofErr w:type="spellEnd"/>
+      <w:r>
+        <w:t>(</w:t>
+      </w:r>
+      <w:proofErr w:type="spellStart"/>
+      <w:r>
+        <w:t>crackedPasswords</w:t>
+      </w:r>
+      <w:proofErr w:type="spellEnd"/>
+      <w:r>
+        <w:t>) == 0:</w:t>
+      </w:r>
+    </w:p>
+    <w:p>
+      <w:r>
+        <w:t xml:space="preserve">    </w:t>
+      </w:r>
+      <w:proofErr w:type="gramStart"/>
+      <w:r>
+        <w:t>print(</w:t>
+      </w:r>
+      <w:proofErr w:type="gramEnd"/>
+      <w:r>
+        <w:t>"No passwords found")</w:t>
+      </w:r>
+    </w:p>
+    <w:p>
+      <w:r>
+        <w:t>else:</w:t>
+      </w:r>
+    </w:p>
+    <w:p>
+      <w:r>
+        <w:t xml:space="preserve">    </w:t>
+      </w:r>
+      <w:proofErr w:type="gramStart"/>
+      <w:r>
+        <w:t>print(</w:t>
+      </w:r>
+      <w:proofErr w:type="gramEnd"/>
+      <w:r>
+        <w:t xml:space="preserve">"The passwords are: ", </w:t>
+      </w:r>
+      <w:proofErr w:type="spellStart"/>
+      <w:r>
+        <w:t>crackedPasswords</w:t>
+      </w:r>
+      <w:proofErr w:type="spellEnd"/>
+      <w:r>
+        <w:t>)</w:t>
+      </w:r>
+    </w:p>
+    <w:p/>
+    <w:p>
+      <w:r>
+        <w:t xml:space="preserve">TASK 4: </w:t>
+      </w:r>
+    </w:p>
+    <w:p/>
+    <w:p>
+      <w:r>
         <w:t xml:space="preserve">from </w:t>
       </w:r>
       <w:proofErr w:type="spellStart"/>
@@ -900,6 +1278,9 @@
       </w:r>
       <w:proofErr w:type="spellEnd"/>
     </w:p>
+    <w:p/>
+    <w:p/>
+    <w:p/>
     <w:p>
       <w:proofErr w:type="spellStart"/>
       <w:r>
@@ -919,19 +1300,40 @@
       </w:r>
     </w:p>
     <w:p>
-      <w:proofErr w:type="spellStart"/>
-      <w:r>
-        <w:t>hashedPasswordsAndSalts</w:t>
-      </w:r>
-      <w:proofErr w:type="spellEnd"/>
-      <w:r>
-        <w:t xml:space="preserve"> = [('63328352350c9bd9611497d97fef965bda1d94ca15cc47d5053e164f4066f546828eee451cb5edd6f2bba1ea0a82278d0aa76c7003c79082d3a31b8c9bc1f58b','dbc3ab99'),('86ed9024514f1e475378f395556d4d1c2bdb681617157e1d4c7d18fb1b992d0921684263d03dc4506783649ea49bc3c9c7acf020939f1b0daf44adbea6072be6','fa46510a'),('16ac21a470fb5164b69fc9e4c5482e447f04f67227102107ff778ed76577b560f62a586a159ce826780e7749eadd083876b89de3506a95f51521774fff91497e','9e8dc114'),('13ef55f6fdfc540bdedcfafb41d9fe5038a6c52736e5b421ea6caf47ba03025e8d4f83573147bc06f769f8aeba0abd0053ca2348ee2924ffa769e393afb7f8b5','c202aebb'),('9602a9e9531bfb9e386c1565ee733a312bda7fd52b8acd0e51e2a0a13cce0f43551dfb3fe2fc5464d436491a832a23136c48f80b3ea00b7bfb29fedad86fc37a','d831c568'),('799ed233b218c9073e8aa57f3dad50fbf2156b77436f9dd341615e128bb2cb31f2d4c0f7f8367d7cdeacc7f6e46bd53be9f7773204127e14020854d2a63c6c18','86d01e25'),('7586ee7271f8ac620af8c00b60f2f4175529ce355d8f51b270128e8ad868b78af852a50174218a03135b5fc319c20fcdc38aa96cd10c6e974f909433c3e559aa','a3582e40'),('8522d4954fae2a9ad9155025ebc6f2ccd97e540942379fd8f291f1a022e5fa683acd19cb8cde9bd891763a2837a4ceffc5e89d1a99b5c45ea458a60cb7510a73','6f966981'),('6f5ad32136a430850add25317336847005e72a7cfe4e90ce9d86b89d87196ff6566322d11c13675906883c8072a66ebe87226e2bc834ea523adbbc88d2463ab3','894c88a4'),('21a60bdd58abc97b1c3084ea8c89aeaef97d682c543ff6edd540040af20b5db228fbce66fac962bdb2b2492f40dd977a944f1c25bc8243a4061dfeeb02ab721e','4c8f1a45')]</w:t>
-      </w:r>
-    </w:p>
-    <w:p>
-      <w:proofErr w:type="spellStart"/>
-      <w:r>
-        <w:t>saltedPasswordDictionary</w:t>
+      <w:r>
+        <w:t>passwords = ["</w:t>
+      </w:r>
+      <w:proofErr w:type="gramStart"/>
+      <w:r>
+        <w:t>W!nd</w:t>
+      </w:r>
+      <w:proofErr w:type="gramEnd"/>
+      <w:r>
+        <w:t>0w$5", "Qu@k3","Behappy", "Windows10"]  # mangled and non-mangled passwords to be cracked</w:t>
+      </w:r>
+    </w:p>
+    <w:p>
+      <w:proofErr w:type="spellStart"/>
+      <w:r>
+        <w:t>hashedPasswords</w:t>
+      </w:r>
+      <w:proofErr w:type="spellEnd"/>
+      <w:r>
+        <w:t xml:space="preserve"> </w:t>
+      </w:r>
+      <w:proofErr w:type="gramStart"/>
+      <w:r>
+        <w:t>=[</w:t>
+      </w:r>
+      <w:proofErr w:type="gramEnd"/>
+      <w:r>
+        <w:t>]</w:t>
+      </w:r>
+    </w:p>
+    <w:p>
+      <w:proofErr w:type="spellStart"/>
+      <w:r>
+        <w:t>crackedPasswords</w:t>
       </w:r>
       <w:proofErr w:type="spellEnd"/>
       <w:r>
@@ -939,13 +1341,21 @@
       </w:r>
     </w:p>
     <w:p>
-      <w:proofErr w:type="spellStart"/>
-      <w:r>
-        <w:t>crackedPasswords</w:t>
-      </w:r>
-      <w:proofErr w:type="spellEnd"/>
-      <w:r>
-        <w:t xml:space="preserve"> = []</w:t>
+      <w:r>
+        <w:t>for i in passwords:</w:t>
+      </w:r>
+    </w:p>
+    <w:p>
+      <w:r>
+        <w:t xml:space="preserve">    hashedPasswords.append(</w:t>
+      </w:r>
+      <w:proofErr w:type="gramStart"/>
+      <w:r>
+        <w:t>hashlib.sha</w:t>
+      </w:r>
+      <w:proofErr w:type="gramEnd"/>
+      <w:r>
+        <w:t>512(i.encode('utf-8')).hexdigest()) #hash the passwords that I entered above</w:t>
       </w:r>
     </w:p>
     <w:p/>
@@ -955,13 +1365,115 @@
       </w:r>
       <w:proofErr w:type="gramStart"/>
       <w:r>
-        <w:t>this</w:t>
-      </w:r>
-      <w:proofErr w:type="gramEnd"/>
-      <w:r>
-        <w:t xml:space="preserve"> is mostly the same as task 2</w:t>
-      </w:r>
-    </w:p>
+        <w:t>replace</w:t>
+      </w:r>
+      <w:proofErr w:type="gramEnd"/>
+      <w:r>
+        <w:t xml:space="preserve"> letters with numbers and symbols according to some basic mangling rules</w:t>
+      </w:r>
+    </w:p>
+    <w:p>
+      <w:r>
+        <w:t>def passwordMangler(password):</w:t>
+      </w:r>
+    </w:p>
+    <w:p>
+      <w:r>
+        <w:t xml:space="preserve">    password = </w:t>
+      </w:r>
+      <w:proofErr w:type="spellStart"/>
+      <w:proofErr w:type="gramStart"/>
+      <w:r>
+        <w:t>password.replace</w:t>
+      </w:r>
+      <w:proofErr w:type="spellEnd"/>
+      <w:proofErr w:type="gramEnd"/>
+      <w:r>
+        <w:t>('a', '@')</w:t>
+      </w:r>
+    </w:p>
+    <w:p>
+      <w:r>
+        <w:t xml:space="preserve">    password = </w:t>
+      </w:r>
+      <w:proofErr w:type="spellStart"/>
+      <w:proofErr w:type="gramStart"/>
+      <w:r>
+        <w:t>password.replace</w:t>
+      </w:r>
+      <w:proofErr w:type="spellEnd"/>
+      <w:proofErr w:type="gramEnd"/>
+      <w:r>
+        <w:t>('e', '3')</w:t>
+      </w:r>
+    </w:p>
+    <w:p>
+      <w:r>
+        <w:t xml:space="preserve">    password = </w:t>
+      </w:r>
+      <w:proofErr w:type="spellStart"/>
+      <w:proofErr w:type="gramStart"/>
+      <w:r>
+        <w:t>password.replace</w:t>
+      </w:r>
+      <w:proofErr w:type="spellEnd"/>
+      <w:proofErr w:type="gramEnd"/>
+      <w:r>
+        <w:t>('i', '!')</w:t>
+      </w:r>
+    </w:p>
+    <w:p>
+      <w:r>
+        <w:t xml:space="preserve">    password = </w:t>
+      </w:r>
+      <w:proofErr w:type="spellStart"/>
+      <w:proofErr w:type="gramStart"/>
+      <w:r>
+        <w:t>password.replace</w:t>
+      </w:r>
+      <w:proofErr w:type="spellEnd"/>
+      <w:proofErr w:type="gramEnd"/>
+      <w:r>
+        <w:t>('o', '0')</w:t>
+      </w:r>
+    </w:p>
+    <w:p>
+      <w:r>
+        <w:t xml:space="preserve">    password = </w:t>
+      </w:r>
+      <w:proofErr w:type="spellStart"/>
+      <w:proofErr w:type="gramStart"/>
+      <w:r>
+        <w:t>password.replace</w:t>
+      </w:r>
+      <w:proofErr w:type="spellEnd"/>
+      <w:proofErr w:type="gramEnd"/>
+      <w:r>
+        <w:t>('s', '$')</w:t>
+      </w:r>
+    </w:p>
+    <w:p>
+      <w:r>
+        <w:t xml:space="preserve">    password = </w:t>
+      </w:r>
+      <w:proofErr w:type="spellStart"/>
+      <w:proofErr w:type="gramStart"/>
+      <w:r>
+        <w:t>password.replace</w:t>
+      </w:r>
+      <w:proofErr w:type="spellEnd"/>
+      <w:proofErr w:type="gramEnd"/>
+      <w:r>
+        <w:t>('t', '7')</w:t>
+      </w:r>
+    </w:p>
+    <w:p>
+      <w:r>
+        <w:t xml:space="preserve">    return password</w:t>
+      </w:r>
+    </w:p>
+    <w:p/>
+    <w:p/>
     <w:p>
       <w:r>
         <w:t xml:space="preserve">def </w:t>
@@ -998,11 +1510,63 @@
     </w:p>
     <w:p>
       <w:r>
-        <w:t xml:space="preserve">        for pair in </w:t>
-      </w:r>
-      <w:proofErr w:type="spellStart"/>
-      <w:r>
-        <w:t>hashedPasswordsAndSalts</w:t>
+        <w:t xml:space="preserve">        </w:t>
+      </w:r>
+      <w:proofErr w:type="spellStart"/>
+      <w:r>
+        <w:t>encodedPassword</w:t>
+      </w:r>
+      <w:proofErr w:type="spellEnd"/>
+      <w:r>
+        <w:t xml:space="preserve"> = </w:t>
+      </w:r>
+      <w:proofErr w:type="spellStart"/>
+      <w:proofErr w:type="gramStart"/>
+      <w:r>
+        <w:t>password.encode</w:t>
+      </w:r>
+      <w:proofErr w:type="spellEnd"/>
+      <w:proofErr w:type="gramEnd"/>
+      <w:r>
+        <w:t>('utf-8')</w:t>
+      </w:r>
+    </w:p>
+    <w:p>
+      <w:r>
+        <w:t xml:space="preserve">        digest = </w:t>
+      </w:r>
+      <w:proofErr w:type="gramStart"/>
+      <w:r>
+        <w:t>hashlib.sha</w:t>
+      </w:r>
+      <w:proofErr w:type="gramEnd"/>
+      <w:r>
+        <w:t>512(</w:t>
+      </w:r>
+      <w:proofErr w:type="spellStart"/>
+      <w:r>
+        <w:t>encodedPassword.strip</w:t>
+      </w:r>
+      <w:proofErr w:type="spellEnd"/>
+      <w:r>
+        <w:t>()).</w:t>
+      </w:r>
+      <w:proofErr w:type="spellStart"/>
+      <w:r>
+        <w:t>hexdigest</w:t>
+      </w:r>
+      <w:proofErr w:type="spellEnd"/>
+      <w:r>
+        <w:t>()</w:t>
+      </w:r>
+    </w:p>
+    <w:p>
+      <w:r>
+        <w:t xml:space="preserve">        if digest in </w:t>
+      </w:r>
+      <w:proofErr w:type="spellStart"/>
+      <w:r>
+        <w:t>hashedPasswords</w:t>
       </w:r>
       <w:proofErr w:type="spellEnd"/>
       <w:r>
@@ -1015,49 +1579,38 @@
       </w:r>
       <w:proofErr w:type="spellStart"/>
       <w:r>
-        <w:t>saltedPasswordDictionary.append</w:t>
-      </w:r>
-      <w:proofErr w:type="spellEnd"/>
-      <w:r>
-        <w:t>(password + str(</w:t>
-      </w:r>
-      <w:proofErr w:type="gramStart"/>
-      <w:r>
-        <w:t>pair[</w:t>
-      </w:r>
-      <w:proofErr w:type="gramEnd"/>
-      <w:r>
-        <w:t>1])) #add salt to end of password</w:t>
-      </w:r>
-    </w:p>
-    <w:p>
-      <w:r>
-        <w:t xml:space="preserve">    for </w:t>
-      </w:r>
-      <w:proofErr w:type="spellStart"/>
-      <w:r>
-        <w:t>saltedPassword</w:t>
-      </w:r>
-      <w:proofErr w:type="spellEnd"/>
-      <w:r>
-        <w:t xml:space="preserve"> in </w:t>
-      </w:r>
-      <w:proofErr w:type="spellStart"/>
-      <w:r>
-        <w:t>saltedPasswordDictionary</w:t>
-      </w:r>
-      <w:proofErr w:type="spellEnd"/>
-      <w:r>
-        <w:t>:</w:t>
-      </w:r>
-    </w:p>
-    <w:p>
-      <w:r>
-        <w:t xml:space="preserve">        </w:t>
-      </w:r>
-      <w:proofErr w:type="spellStart"/>
-      <w:r>
-        <w:t>saltedEncodedPassword</w:t>
+        <w:t>crackedPasswords.append</w:t>
+      </w:r>
+      <w:proofErr w:type="spellEnd"/>
+      <w:r>
+        <w:t>(password)</w:t>
+      </w:r>
+    </w:p>
+    <w:p>
+      <w:r>
+        <w:t xml:space="preserve">        else: #if the password is not found, try mangling it</w:t>
+      </w:r>
+    </w:p>
+    <w:p>
+      <w:r>
+        <w:t xml:space="preserve">            </w:t>
+      </w:r>
+      <w:proofErr w:type="spellStart"/>
+      <w:r>
+        <w:t>mangledPassword</w:t>
+      </w:r>
+      <w:proofErr w:type="spellEnd"/>
+      <w:r>
+        <w:t xml:space="preserve"> = passwordMangler(password)</w:t>
+      </w:r>
+    </w:p>
+    <w:p>
+      <w:r>
+        <w:t xml:space="preserve">            </w:t>
+      </w:r>
+      <w:proofErr w:type="spellStart"/>
+      <w:r>
+        <w:t>encodedPassword</w:t>
       </w:r>
       <w:proofErr w:type="spellEnd"/>
       <w:r>
@@ -1065,7 +1618,7 @@
       </w:r>
       <w:proofErr w:type="spellStart"/>
       <w:r>
-        <w:t>saltedPassword.encode</w:t>
+        <w:t>mangledPassword.encode</w:t>
       </w:r>
       <w:proofErr w:type="spellEnd"/>
       <w:r>
@@ -1074,540 +1627,7 @@
     </w:p>
     <w:p>
       <w:r>
-        <w:t xml:space="preserve">        digest = </w:t>
-      </w:r>
-      <w:proofErr w:type="gramStart"/>
-      <w:r>
-        <w:t>hashlib.sha</w:t>
-      </w:r>
-      <w:proofErr w:type="gramEnd"/>
-      <w:r>
-        <w:t>512(</w:t>
-      </w:r>
-      <w:proofErr w:type="spellStart"/>
-      <w:r>
-        <w:t>saltedEncodedPassword.strip</w:t>
-      </w:r>
-      <w:proofErr w:type="spellEnd"/>
-      <w:r>
-        <w:t>()).</w:t>
-      </w:r>
-      <w:proofErr w:type="spellStart"/>
-      <w:r>
-        <w:t>hexdigest</w:t>
-      </w:r>
-      <w:proofErr w:type="spellEnd"/>
-      <w:r>
-        <w:t>()</w:t>
-      </w:r>
-    </w:p>
-    <w:p>
-      <w:r>
-        <w:t xml:space="preserve">        for pair in </w:t>
-      </w:r>
-      <w:proofErr w:type="spellStart"/>
-      <w:r>
-        <w:t>hashedPasswordsAndSalts</w:t>
-      </w:r>
-      <w:proofErr w:type="spellEnd"/>
-      <w:r>
-        <w:t>:</w:t>
-      </w:r>
-    </w:p>
-    <w:p>
-      <w:r>
-        <w:t xml:space="preserve">            if digest == </w:t>
-      </w:r>
-      <w:proofErr w:type="gramStart"/>
-      <w:r>
-        <w:t>pair[</w:t>
-      </w:r>
-      <w:proofErr w:type="gramEnd"/>
-      <w:r>
-        <w:t>0]: #compare with hashed passwords, from the list of tuples inputted</w:t>
-      </w:r>
-    </w:p>
-    <w:p>
-      <w:r>
-        <w:t xml:space="preserve">                </w:t>
-      </w:r>
-      <w:proofErr w:type="spellStart"/>
-      <w:r>
-        <w:t>crackedPasswords.append</w:t>
-      </w:r>
-      <w:proofErr w:type="spellEnd"/>
-      <w:r>
-        <w:t>(</w:t>
-      </w:r>
-      <w:proofErr w:type="spellStart"/>
-      <w:proofErr w:type="gramStart"/>
-      <w:r>
-        <w:t>saltedPassword</w:t>
-      </w:r>
-      <w:proofErr w:type="spellEnd"/>
-      <w:r>
-        <w:t>[</w:t>
-      </w:r>
-      <w:proofErr w:type="gramEnd"/>
-      <w:r>
-        <w:t>:-8]) #remove salt from end of password and add to dictionary</w:t>
-      </w:r>
-    </w:p>
-    <w:p/>
-    <w:p>
-      <w:proofErr w:type="spellStart"/>
-      <w:r>
-        <w:t>dictionaryAttack</w:t>
-      </w:r>
-      <w:proofErr w:type="spellEnd"/>
-      <w:r>
-        <w:t>(</w:t>
-      </w:r>
-      <w:proofErr w:type="spellStart"/>
-      <w:r>
-        <w:t>hashedPasswordsAndSalts</w:t>
-      </w:r>
-      <w:proofErr w:type="spellEnd"/>
-      <w:r>
-        <w:t>)</w:t>
-      </w:r>
-    </w:p>
-    <w:p>
-      <w:r>
-        <w:t xml:space="preserve">if </w:t>
-      </w:r>
-      <w:proofErr w:type="spellStart"/>
-      <w:r>
-        <w:t>len</w:t>
-      </w:r>
-      <w:proofErr w:type="spellEnd"/>
-      <w:r>
-        <w:t>(</w:t>
-      </w:r>
-      <w:proofErr w:type="spellStart"/>
-      <w:r>
-        <w:t>crackedPasswords</w:t>
-      </w:r>
-      <w:proofErr w:type="spellEnd"/>
-      <w:r>
-        <w:t>) == 0:</w:t>
-      </w:r>
-    </w:p>
-    <w:p>
-      <w:r>
-        <w:t xml:space="preserve">    </w:t>
-      </w:r>
-      <w:proofErr w:type="gramStart"/>
-      <w:r>
-        <w:t>print(</w:t>
-      </w:r>
-      <w:proofErr w:type="gramEnd"/>
-      <w:r>
-        <w:t>"No passwords found")</w:t>
-      </w:r>
-    </w:p>
-    <w:p>
-      <w:r>
-        <w:t>else:</w:t>
-      </w:r>
-    </w:p>
-    <w:p>
-      <w:r>
-        <w:t xml:space="preserve">    </w:t>
-      </w:r>
-      <w:proofErr w:type="gramStart"/>
-      <w:r>
-        <w:t>print(</w:t>
-      </w:r>
-      <w:proofErr w:type="gramEnd"/>
-      <w:r>
-        <w:t xml:space="preserve">"The passwords are: ", </w:t>
-      </w:r>
-      <w:proofErr w:type="spellStart"/>
-      <w:r>
-        <w:t>crackedPasswords</w:t>
-      </w:r>
-      <w:proofErr w:type="spellEnd"/>
-      <w:r>
-        <w:t>)</w:t>
-      </w:r>
-    </w:p>
-    <w:p/>
-    <w:p>
-      <w:r>
-        <w:t xml:space="preserve">TASK 4: </w:t>
-      </w:r>
-    </w:p>
-    <w:p/>
-    <w:p>
-      <w:r>
-        <w:t xml:space="preserve">from </w:t>
-      </w:r>
-      <w:proofErr w:type="spellStart"/>
-      <w:proofErr w:type="gramStart"/>
-      <w:r>
-        <w:t>urllib.request</w:t>
-      </w:r>
-      <w:proofErr w:type="spellEnd"/>
-      <w:proofErr w:type="gramEnd"/>
-      <w:r>
-        <w:t xml:space="preserve"> import urlopen, </w:t>
-      </w:r>
-      <w:proofErr w:type="spellStart"/>
-      <w:r>
-        <w:t>hashlib</w:t>
-      </w:r>
-      <w:proofErr w:type="spellEnd"/>
-    </w:p>
-    <w:p/>
-    <w:p/>
-    <w:p/>
-    <w:p>
-      <w:proofErr w:type="spellStart"/>
-      <w:r>
-        <w:t>passwordDictionary</w:t>
-      </w:r>
-      <w:proofErr w:type="spellEnd"/>
-      <w:r>
-        <w:t xml:space="preserve"> = str(urlopen("</w:t>
-      </w:r>
-      <w:proofErr w:type="gramStart"/>
-      <w:r>
-        <w:t>https://gist.githubusercontent.com/PeterStaev/e707c22307537faeca7bb0893fdc18b7/raw/6c591618b8c0c46cb7db7a6966754455164cb433/PasswordDictionary.txt").read(</w:t>
-      </w:r>
-      <w:proofErr w:type="gramEnd"/>
-      <w:r>
-        <w:t>), 'utf-8')</w:t>
-      </w:r>
-    </w:p>
-    <w:p>
-      <w:r>
-        <w:t>passwords = ["</w:t>
-      </w:r>
-      <w:proofErr w:type="gramStart"/>
-      <w:r>
-        <w:t>W!nd</w:t>
-      </w:r>
-      <w:proofErr w:type="gramEnd"/>
-      <w:r>
-        <w:t>0w$5", "Qu@k3","Behappy", "Windows10"]  # mangled and non-mangled passwords to be cracked</w:t>
-      </w:r>
-    </w:p>
-    <w:p>
-      <w:proofErr w:type="spellStart"/>
-      <w:r>
-        <w:t>hashedPasswords</w:t>
-      </w:r>
-      <w:proofErr w:type="spellEnd"/>
-      <w:r>
-        <w:t xml:space="preserve"> </w:t>
-      </w:r>
-      <w:proofErr w:type="gramStart"/>
-      <w:r>
-        <w:t>=[</w:t>
-      </w:r>
-      <w:proofErr w:type="gramEnd"/>
-      <w:r>
-        <w:t>]</w:t>
-      </w:r>
-    </w:p>
-    <w:p>
-      <w:proofErr w:type="spellStart"/>
-      <w:r>
-        <w:t>crackedPasswords</w:t>
-      </w:r>
-      <w:proofErr w:type="spellEnd"/>
-      <w:r>
-        <w:t xml:space="preserve"> = []</w:t>
-      </w:r>
-    </w:p>
-    <w:p>
-      <w:r>
-        <w:t>for i in passwords:</w:t>
-      </w:r>
-    </w:p>
-    <w:p>
-      <w:r>
-        <w:t xml:space="preserve">    hashedPasswords.append(</w:t>
-      </w:r>
-      <w:proofErr w:type="gramStart"/>
-      <w:r>
-        <w:t>hashlib.sha</w:t>
-      </w:r>
-      <w:proofErr w:type="gramEnd"/>
-      <w:r>
-        <w:t>512(i.encode('utf-8')).hexdigest()) #hash the passwords that I entered above</w:t>
-      </w:r>
-    </w:p>
-    <w:p/>
-    <w:p>
-      <w:r>
-        <w:t>#</w:t>
-      </w:r>
-      <w:proofErr w:type="gramStart"/>
-      <w:r>
-        <w:t>replace</w:t>
-      </w:r>
-      <w:proofErr w:type="gramEnd"/>
-      <w:r>
-        <w:t xml:space="preserve"> letters with numbers and symbols according to some basic mangling rules</w:t>
-      </w:r>
-    </w:p>
-    <w:p>
-      <w:r>
-        <w:t>def passwordMangler(password):</w:t>
-      </w:r>
-    </w:p>
-    <w:p>
-      <w:r>
-        <w:t xml:space="preserve">    password = </w:t>
-      </w:r>
-      <w:proofErr w:type="spellStart"/>
-      <w:proofErr w:type="gramStart"/>
-      <w:r>
-        <w:t>password.replace</w:t>
-      </w:r>
-      <w:proofErr w:type="spellEnd"/>
-      <w:proofErr w:type="gramEnd"/>
-      <w:r>
-        <w:t>('a', '@')</w:t>
-      </w:r>
-    </w:p>
-    <w:p>
-      <w:r>
-        <w:t xml:space="preserve">    password = </w:t>
-      </w:r>
-      <w:proofErr w:type="spellStart"/>
-      <w:proofErr w:type="gramStart"/>
-      <w:r>
-        <w:t>password.replace</w:t>
-      </w:r>
-      <w:proofErr w:type="spellEnd"/>
-      <w:proofErr w:type="gramEnd"/>
-      <w:r>
-        <w:t>('e', '3')</w:t>
-      </w:r>
-    </w:p>
-    <w:p>
-      <w:r>
-        <w:t xml:space="preserve">    password = </w:t>
-      </w:r>
-      <w:proofErr w:type="spellStart"/>
-      <w:proofErr w:type="gramStart"/>
-      <w:r>
-        <w:t>password.replace</w:t>
-      </w:r>
-      <w:proofErr w:type="spellEnd"/>
-      <w:proofErr w:type="gramEnd"/>
-      <w:r>
-        <w:t>('i', '!')</w:t>
-      </w:r>
-    </w:p>
-    <w:p>
-      <w:r>
-        <w:t xml:space="preserve">    password = </w:t>
-      </w:r>
-      <w:proofErr w:type="spellStart"/>
-      <w:proofErr w:type="gramStart"/>
-      <w:r>
-        <w:t>password.replace</w:t>
-      </w:r>
-      <w:proofErr w:type="spellEnd"/>
-      <w:proofErr w:type="gramEnd"/>
-      <w:r>
-        <w:t>('o', '0')</w:t>
-      </w:r>
-    </w:p>
-    <w:p>
-      <w:r>
-        <w:t xml:space="preserve">    password = </w:t>
-      </w:r>
-      <w:proofErr w:type="spellStart"/>
-      <w:proofErr w:type="gramStart"/>
-      <w:r>
-        <w:t>password.replace</w:t>
-      </w:r>
-      <w:proofErr w:type="spellEnd"/>
-      <w:proofErr w:type="gramEnd"/>
-      <w:r>
-        <w:t>('s', '$')</w:t>
-      </w:r>
-    </w:p>
-    <w:p>
-      <w:r>
-        <w:t xml:space="preserve">    password = </w:t>
-      </w:r>
-      <w:proofErr w:type="spellStart"/>
-      <w:proofErr w:type="gramStart"/>
-      <w:r>
-        <w:t>password.replace</w:t>
-      </w:r>
-      <w:proofErr w:type="spellEnd"/>
-      <w:proofErr w:type="gramEnd"/>
-      <w:r>
-        <w:t>('t', '7')</w:t>
-      </w:r>
-    </w:p>
-    <w:p>
-      <w:r>
-        <w:t xml:space="preserve">    return password</w:t>
-      </w:r>
-    </w:p>
-    <w:p/>
-    <w:p/>
-    <w:p>
-      <w:r>
-        <w:t xml:space="preserve">def </w:t>
-      </w:r>
-      <w:proofErr w:type="spellStart"/>
-      <w:r>
-        <w:t>dictionaryAttack</w:t>
-      </w:r>
-      <w:proofErr w:type="spellEnd"/>
-      <w:r>
-        <w:t>(</w:t>
-      </w:r>
-      <w:proofErr w:type="spellStart"/>
-      <w:r>
-        <w:t>inputPasswords</w:t>
-      </w:r>
-      <w:proofErr w:type="spellEnd"/>
-      <w:r>
-        <w:t>):</w:t>
-      </w:r>
-    </w:p>
-    <w:p>
-      <w:r>
-        <w:t xml:space="preserve">    for password in </w:t>
-      </w:r>
-      <w:proofErr w:type="spellStart"/>
-      <w:r>
-        <w:t>passwordDictionary.split</w:t>
-      </w:r>
-      <w:proofErr w:type="spellEnd"/>
-      <w:r>
-        <w:t>('\n'):</w:t>
-      </w:r>
-    </w:p>
-    <w:p>
-      <w:r>
-        <w:t xml:space="preserve">        </w:t>
-      </w:r>
-      <w:proofErr w:type="spellStart"/>
-      <w:r>
-        <w:t>encodedPassword</w:t>
-      </w:r>
-      <w:proofErr w:type="spellEnd"/>
-      <w:r>
-        <w:t xml:space="preserve"> = </w:t>
-      </w:r>
-      <w:proofErr w:type="spellStart"/>
-      <w:proofErr w:type="gramStart"/>
-      <w:r>
-        <w:t>password.encode</w:t>
-      </w:r>
-      <w:proofErr w:type="spellEnd"/>
-      <w:proofErr w:type="gramEnd"/>
-      <w:r>
-        <w:t>('utf-8')</w:t>
-      </w:r>
-    </w:p>
-    <w:p>
-      <w:r>
-        <w:t xml:space="preserve">        digest = </w:t>
-      </w:r>
-      <w:proofErr w:type="gramStart"/>
-      <w:r>
-        <w:t>hashlib.sha</w:t>
-      </w:r>
-      <w:proofErr w:type="gramEnd"/>
-      <w:r>
-        <w:t>512(</w:t>
-      </w:r>
-      <w:proofErr w:type="spellStart"/>
-      <w:r>
-        <w:t>encodedPassword.strip</w:t>
-      </w:r>
-      <w:proofErr w:type="spellEnd"/>
-      <w:r>
-        <w:t>()).</w:t>
-      </w:r>
-      <w:proofErr w:type="spellStart"/>
-      <w:r>
-        <w:t>hexdigest</w:t>
-      </w:r>
-      <w:proofErr w:type="spellEnd"/>
-      <w:r>
-        <w:t>()</w:t>
-      </w:r>
-    </w:p>
-    <w:p>
-      <w:r>
-        <w:t xml:space="preserve">        if digest in </w:t>
-      </w:r>
-      <w:proofErr w:type="spellStart"/>
-      <w:r>
-        <w:t>hashedPasswords</w:t>
-      </w:r>
-      <w:proofErr w:type="spellEnd"/>
-      <w:r>
-        <w:t>:</w:t>
-      </w:r>
-    </w:p>
-    <w:p>
-      <w:r>
-        <w:t xml:space="preserve">            </w:t>
-      </w:r>
-      <w:proofErr w:type="spellStart"/>
-      <w:r>
-        <w:t>crackedPasswords.append</w:t>
-      </w:r>
-      <w:proofErr w:type="spellEnd"/>
-      <w:r>
-        <w:t>(password)</w:t>
-      </w:r>
-    </w:p>
-    <w:p>
-      <w:r>
-        <w:t xml:space="preserve">        else: #if the password is not found, try mangling it</w:t>
-      </w:r>
-    </w:p>
-    <w:p>
-      <w:r>
-        <w:t xml:space="preserve">            </w:t>
-      </w:r>
-      <w:proofErr w:type="spellStart"/>
-      <w:r>
-        <w:t>mangledPassword</w:t>
-      </w:r>
-      <w:proofErr w:type="spellEnd"/>
-      <w:r>
-        <w:t xml:space="preserve"> = passwordMangler(password)</w:t>
-      </w:r>
-    </w:p>
-    <w:p>
-      <w:r>
-        <w:t xml:space="preserve">            </w:t>
-      </w:r>
-      <w:proofErr w:type="spellStart"/>
-      <w:r>
-        <w:t>encodedPassword</w:t>
-      </w:r>
-      <w:proofErr w:type="spellEnd"/>
-      <w:r>
-        <w:t xml:space="preserve"> = </w:t>
-      </w:r>
-      <w:proofErr w:type="spellStart"/>
-      <w:r>
-        <w:t>mangledPassword.encode</w:t>
-      </w:r>
-      <w:proofErr w:type="spellEnd"/>
-      <w:r>
-        <w:t>('utf-8')</w:t>
-      </w:r>
-    </w:p>
-    <w:p>
-      <w:r>
+        <w:lastRenderedPageBreak/>
         <w:t xml:space="preserve">            digest = </w:t>
       </w:r>
       <w:proofErr w:type="gramStart"/>

</xml_diff>